<commit_message>
Upload lab 4 report
</commit_message>
<xml_diff>
--- a/Lab_3/Отчет по дискретной математике.docx
+++ b/Lab_3/Отчет по дискретной математике.docx
@@ -26,8 +26,6 @@
           <w:szCs w:val="28"/>
         </w:rPr>
       </w:pPr>
-      <w:bookmarkStart w:id="2" w:name="_GoBack"/>
-      <w:bookmarkEnd w:id="2"/>
       <w:r>
         <w:rPr>
           <w:rFonts w:hint="default" w:ascii="Times New Roman" w:hAnsi="Times New Roman" w:cs="Times New Roman"/>
@@ -975,9 +973,11 @@
       </w:sdtPr>
       <w:sdtEndPr>
         <w:rPr>
-          <w:rFonts w:cs="Times New Roman"/>
+          <w:rFonts w:hint="default" w:ascii="Times New Roman" w:hAnsi="Times New Roman" w:cs="Times New Roman"/>
           <w:b/>
           <w:bCs/>
+          <w:sz w:val="32"/>
+          <w:szCs w:val="32"/>
         </w:rPr>
       </w:sdtEndPr>
       <w:sdtContent>
@@ -1958,6 +1958,7 @@
           <w:lang w:val="en-US"/>
         </w:rPr>
       </w:pPr>
+      <w:bookmarkStart w:id="2" w:name="_GoBack"/>
       <w:r>
         <w:rPr>
           <w:rFonts w:hint="default" w:ascii="Times New Roman" w:hAnsi="Times New Roman" w:cs="Times New Roman"/>
@@ -1967,7 +1968,19 @@
           <w:szCs w:val="28"/>
           <w:lang w:val="en-US"/>
         </w:rPr>
-        <w:t xml:space="preserve">Для реализации сднф использовалась структура вектор. Каждая из них состоит из 4 значений. Каждое значение отвечает за одну переменную, если значение равно -1, значит переменная не участвует в конъюкции. Если же значение равно 1 или 0, значит что переменная имеется в конъюкции в неинверсированном виде, иначев инверсированном виде. </w:t>
+        <w:t>Для реализации сднф использовалась структура вектор. Каждая из них состоит из 4 значений. Каждое значение отвечает за одну переменную, если значение равно -1, значит переменная не участвует в конъюкции. Если же значение равно 1 или 0, значит что переменная имеется в конъюкции в неинверсированном виде, иначев инверсированном виде.</w:t>
+      </w:r>
+      <w:bookmarkEnd w:id="2"/>
+      <w:r>
+        <w:rPr>
+          <w:rFonts w:hint="default" w:ascii="Times New Roman" w:hAnsi="Times New Roman" w:cs="Times New Roman"/>
+          <w:b w:val="0"/>
+          <w:bCs w:val="0"/>
+          <w:sz w:val="28"/>
+          <w:szCs w:val="28"/>
+          <w:lang w:val="en-US"/>
+        </w:rPr>
+        <w:t xml:space="preserve"> </w:t>
       </w:r>
     </w:p>
     <w:p>

</xml_diff>